<commit_message>
Make task3 and end raport
</commit_message>
<xml_diff>
--- a/lab1_signals/raport.docx
+++ b/lab1_signals/raport.docx
@@ -4,6 +4,27 @@
   <w:body>
     <w:p>
       <w:pPr>
+        <w:jc w:val="center"/>
+        <w:rPr>
+          <w:b/>
+          <w:bCs/>
+          <w:sz w:val="48"/>
+          <w:szCs w:val="48"/>
+        </w:rPr>
+      </w:pPr>
+      <w:r>
+        <w:rPr>
+          <w:b/>
+          <w:bCs/>
+          <w:sz w:val="48"/>
+          <w:szCs w:val="48"/>
+        </w:rPr>
+        <w:t>Sprawozdanie</w:t>
+      </w:r>
+    </w:p>
+    <w:p>
+      <w:pPr>
+        <w:jc w:val="center"/>
         <w:rPr>
           <w:b/>
           <w:bCs/>
@@ -11,19 +32,129 @@
           <w:szCs w:val="36"/>
         </w:rPr>
       </w:pPr>
-      <w:r>
+    </w:p>
+    <w:p>
+      <w:pPr>
+        <w:jc w:val="center"/>
         <w:rPr>
           <w:b/>
           <w:bCs/>
           <w:sz w:val="36"/>
           <w:szCs w:val="36"/>
         </w:rPr>
-        <w:t>Sprawozdanie lab1 – Łukasz Szydlik, Marek Dzięcioł</w:t>
-      </w:r>
-    </w:p>
-    <w:p>
-      <w:pPr>
-        <w:rPr>
+      </w:pPr>
+      <w:r>
+        <w:rPr>
+          <w:b/>
+          <w:bCs/>
+          <w:sz w:val="36"/>
+          <w:szCs w:val="36"/>
+        </w:rPr>
+        <w:t>Wstęp do multimediów (WMM) Laboratorium #1:</w:t>
+      </w:r>
+      <w:r>
+        <w:rPr>
+          <w:b/>
+          <w:bCs/>
+          <w:sz w:val="36"/>
+          <w:szCs w:val="36"/>
+        </w:rPr>
+        <w:t xml:space="preserve"> </w:t>
+      </w:r>
+      <w:r>
+        <w:rPr>
+          <w:b/>
+          <w:bCs/>
+          <w:sz w:val="36"/>
+          <w:szCs w:val="36"/>
+        </w:rPr>
+        <w:br/>
+      </w:r>
+      <w:r>
+        <w:rPr>
+          <w:b/>
+          <w:bCs/>
+          <w:sz w:val="36"/>
+          <w:szCs w:val="36"/>
+        </w:rPr>
+        <w:t>Analiza częstotliwościowa sygnałów czasu dyskretnego</w:t>
+      </w:r>
+    </w:p>
+    <w:p>
+      <w:pPr>
+        <w:jc w:val="center"/>
+        <w:rPr>
+          <w:b/>
+          <w:bCs/>
+          <w:sz w:val="36"/>
+          <w:szCs w:val="36"/>
+        </w:rPr>
+      </w:pPr>
+    </w:p>
+    <w:p>
+      <w:pPr>
+        <w:jc w:val="center"/>
+        <w:rPr>
+          <w:b/>
+          <w:bCs/>
+          <w:sz w:val="36"/>
+          <w:szCs w:val="36"/>
+        </w:rPr>
+      </w:pPr>
+      <w:r>
+        <w:rPr>
+          <w:b/>
+          <w:bCs/>
+          <w:sz w:val="36"/>
+          <w:szCs w:val="36"/>
+        </w:rPr>
+        <w:t>Zespół:</w:t>
+      </w:r>
+    </w:p>
+    <w:p>
+      <w:pPr>
+        <w:jc w:val="center"/>
+        <w:rPr>
+          <w:b/>
+          <w:bCs/>
+          <w:sz w:val="36"/>
+          <w:szCs w:val="36"/>
+        </w:rPr>
+      </w:pPr>
+      <w:r>
+        <w:rPr>
+          <w:b/>
+          <w:bCs/>
+          <w:sz w:val="36"/>
+          <w:szCs w:val="36"/>
+        </w:rPr>
+        <w:t>Łukasz Szydlik</w:t>
+      </w:r>
+    </w:p>
+    <w:p>
+      <w:pPr>
+        <w:jc w:val="center"/>
+        <w:rPr>
+          <w:b/>
+          <w:bCs/>
+          <w:sz w:val="36"/>
+          <w:szCs w:val="36"/>
+        </w:rPr>
+      </w:pPr>
+      <w:r>
+        <w:rPr>
+          <w:b/>
+          <w:bCs/>
+          <w:sz w:val="36"/>
+          <w:szCs w:val="36"/>
+        </w:rPr>
+        <w:t>Marek Dzięcioł</w:t>
+      </w:r>
+    </w:p>
+    <w:p>
+      <w:pPr>
+        <w:rPr>
+          <w:rFonts w:cstheme="minorHAnsi"/>
           <w:b/>
           <w:bCs/>
           <w:sz w:val="28"/>
@@ -32,108 +163,243 @@
       </w:pPr>
       <w:r>
         <w:rPr>
+          <w:rFonts w:cstheme="minorHAnsi"/>
           <w:b/>
           <w:bCs/>
           <w:sz w:val="28"/>
           <w:szCs w:val="28"/>
         </w:rPr>
-        <w:t>Zad1</w:t>
-      </w:r>
-    </w:p>
-    <w:p>
-      <w:r>
-        <w:rPr>
-          <w:rFonts w:ascii="Cambria Math" w:hAnsi="Cambria Math" w:cs="Cambria Math"/>
-        </w:rPr>
-        <w:t>𝑠</w:t>
-      </w:r>
-      <w:r>
-        <w:t>(</w:t>
-      </w:r>
-      <w:r>
-        <w:rPr>
-          <w:rFonts w:ascii="Cambria Math" w:hAnsi="Cambria Math" w:cs="Cambria Math"/>
-        </w:rPr>
-        <w:t>𝑡</w:t>
-      </w:r>
-      <w:r>
-        <w:t xml:space="preserve">) = </w:t>
-      </w:r>
-      <w:r>
-        <w:rPr>
-          <w:rFonts w:ascii="Cambria Math" w:hAnsi="Cambria Math" w:cs="Cambria Math"/>
-        </w:rPr>
-        <w:t>𝑠𝑖𝑛</w:t>
-      </w:r>
-      <w:r>
-        <w:t>(2</w:t>
-      </w:r>
-      <w:r>
-        <w:rPr>
-          <w:rFonts w:ascii="Cambria Math" w:hAnsi="Cambria Math" w:cs="Cambria Math"/>
-        </w:rPr>
-        <w:t>𝜋𝑡</w:t>
-      </w:r>
-      <w:r>
-        <w:t>)</w:t>
-      </w:r>
-    </w:p>
-    <w:p>
-      <w:r>
-        <w:t>N – liczba próbek</w:t>
-      </w:r>
-      <w:r>
-        <w:t xml:space="preserve"> (potęga 2)</w:t>
-      </w:r>
-    </w:p>
-    <w:p>
-      <w:pPr>
-        <w:rPr>
+        <w:br w:type="page"/>
+      </w:r>
+    </w:p>
+    <w:p>
+      <w:pPr>
+        <w:spacing w:line="240" w:lineRule="auto"/>
+        <w:rPr>
+          <w:rFonts w:cstheme="minorHAnsi"/>
           <w:b/>
           <w:bCs/>
-          <w:sz w:val="24"/>
-          <w:szCs w:val="24"/>
-        </w:rPr>
-      </w:pPr>
-      <w:r>
-        <w:rPr>
+          <w:sz w:val="28"/>
+          <w:szCs w:val="28"/>
+        </w:rPr>
+      </w:pPr>
+      <w:r>
+        <w:rPr>
+          <w:rFonts w:cstheme="minorHAnsi"/>
           <w:b/>
           <w:bCs/>
-          <w:sz w:val="24"/>
-          <w:szCs w:val="24"/>
-        </w:rPr>
-        <w:t>Zad1</w:t>
-      </w:r>
-      <w:r>
-        <w:rPr>
+          <w:sz w:val="28"/>
+          <w:szCs w:val="28"/>
+        </w:rPr>
+        <w:lastRenderedPageBreak/>
+        <w:t>Zad</w:t>
+      </w:r>
+      <w:r>
+        <w:rPr>
+          <w:rFonts w:cstheme="minorHAnsi"/>
           <w:b/>
           <w:bCs/>
-          <w:sz w:val="24"/>
-          <w:szCs w:val="24"/>
-        </w:rPr>
-        <w:t xml:space="preserve"> a)</w:t>
-      </w:r>
-      <w:r>
-        <w:rPr>
-          <w:sz w:val="20"/>
-          <w:szCs w:val="20"/>
+          <w:sz w:val="28"/>
+          <w:szCs w:val="28"/>
+        </w:rPr>
+        <w:t>.</w:t>
+      </w:r>
+      <w:r>
+        <w:rPr>
+          <w:rFonts w:cstheme="minorHAnsi"/>
+          <w:b/>
+          <w:bCs/>
+          <w:sz w:val="28"/>
+          <w:szCs w:val="28"/>
         </w:rPr>
         <w:t xml:space="preserve"> </w:t>
       </w:r>
-    </w:p>
-    <w:p>
-      <w:pPr>
-        <w:rPr>
-          <w:sz w:val="24"/>
-          <w:szCs w:val="24"/>
-        </w:rPr>
-      </w:pPr>
-      <w:r>
-        <w:rPr>
-          <w:sz w:val="24"/>
-          <w:szCs w:val="24"/>
-        </w:rPr>
-        <w:t>N = 8</w:t>
+      <w:r>
+        <w:rPr>
+          <w:rFonts w:cstheme="minorHAnsi"/>
+          <w:b/>
+          <w:bCs/>
+          <w:sz w:val="28"/>
+          <w:szCs w:val="28"/>
+        </w:rPr>
+        <w:t>1</w:t>
+      </w:r>
+    </w:p>
+    <w:p>
+      <w:pPr>
+        <w:spacing w:line="240" w:lineRule="auto"/>
+        <w:jc w:val="both"/>
+        <w:rPr>
+          <w:rFonts w:cstheme="minorHAnsi"/>
+          <w:sz w:val="24"/>
+          <w:szCs w:val="24"/>
+        </w:rPr>
+      </w:pPr>
+      <w:r>
+        <w:rPr>
+          <w:rFonts w:cstheme="minorHAnsi"/>
+          <w:sz w:val="24"/>
+          <w:szCs w:val="24"/>
+        </w:rPr>
+        <w:t xml:space="preserve">Liczba próbek (w jednym okresie) sygnału rzeczywistego </w:t>
+      </w:r>
+      <w:r>
+        <w:rPr>
+          <w:rFonts w:ascii="Cambria Math" w:hAnsi="Cambria Math" w:cs="Cambria Math"/>
+          <w:sz w:val="24"/>
+          <w:szCs w:val="24"/>
+        </w:rPr>
+        <w:t>𝑠</w:t>
+      </w:r>
+      <w:r>
+        <w:rPr>
+          <w:rFonts w:cstheme="minorHAnsi"/>
+          <w:sz w:val="24"/>
+          <w:szCs w:val="24"/>
+        </w:rPr>
+        <w:t>(</w:t>
+      </w:r>
+      <w:r>
+        <w:rPr>
+          <w:rFonts w:ascii="Cambria Math" w:hAnsi="Cambria Math" w:cs="Cambria Math"/>
+          <w:sz w:val="24"/>
+          <w:szCs w:val="24"/>
+        </w:rPr>
+        <w:t>𝑡</w:t>
+      </w:r>
+      <w:r>
+        <w:rPr>
+          <w:rFonts w:cstheme="minorHAnsi"/>
+          <w:sz w:val="24"/>
+          <w:szCs w:val="24"/>
+        </w:rPr>
+        <w:t xml:space="preserve">) = </w:t>
+      </w:r>
+      <w:r>
+        <w:rPr>
+          <w:rFonts w:ascii="Cambria Math" w:hAnsi="Cambria Math" w:cs="Cambria Math"/>
+          <w:sz w:val="24"/>
+          <w:szCs w:val="24"/>
+        </w:rPr>
+        <w:t>𝑠𝑖𝑛</w:t>
+      </w:r>
+      <w:r>
+        <w:rPr>
+          <w:rFonts w:cstheme="minorHAnsi"/>
+          <w:sz w:val="24"/>
+          <w:szCs w:val="24"/>
+        </w:rPr>
+        <w:t>(2</w:t>
+      </w:r>
+      <w:r>
+        <w:rPr>
+          <w:rFonts w:ascii="Cambria Math" w:hAnsi="Cambria Math" w:cs="Cambria Math"/>
+          <w:sz w:val="24"/>
+          <w:szCs w:val="24"/>
+        </w:rPr>
+        <w:t>𝜋𝑡</w:t>
+      </w:r>
+      <w:r>
+        <w:rPr>
+          <w:rFonts w:cstheme="minorHAnsi"/>
+          <w:sz w:val="24"/>
+          <w:szCs w:val="24"/>
+        </w:rPr>
+        <w:t xml:space="preserve">) wynosi </w:t>
+      </w:r>
+      <w:r>
+        <w:rPr>
+          <w:rFonts w:ascii="Cambria Math" w:hAnsi="Cambria Math" w:cs="Cambria Math"/>
+          <w:sz w:val="24"/>
+          <w:szCs w:val="24"/>
+        </w:rPr>
+        <w:t>𝑁</w:t>
+      </w:r>
+      <w:r>
+        <w:rPr>
+          <w:rFonts w:cstheme="minorHAnsi"/>
+          <w:sz w:val="24"/>
+          <w:szCs w:val="24"/>
+        </w:rPr>
+        <w:t>, gdzie N jest potęgą 2.</w:t>
+      </w:r>
+    </w:p>
+    <w:p>
+      <w:pPr>
+        <w:spacing w:line="240" w:lineRule="auto"/>
+        <w:rPr>
+          <w:rFonts w:cstheme="minorHAnsi"/>
+          <w:b/>
+          <w:bCs/>
+          <w:sz w:val="28"/>
+          <w:szCs w:val="28"/>
+        </w:rPr>
+      </w:pPr>
+      <w:r>
+        <w:rPr>
+          <w:rFonts w:cstheme="minorHAnsi"/>
+          <w:b/>
+          <w:bCs/>
+          <w:sz w:val="28"/>
+          <w:szCs w:val="28"/>
+        </w:rPr>
+        <w:t>Zad</w:t>
+      </w:r>
+      <w:r>
+        <w:rPr>
+          <w:rFonts w:cstheme="minorHAnsi"/>
+          <w:b/>
+          <w:bCs/>
+          <w:sz w:val="28"/>
+          <w:szCs w:val="28"/>
+        </w:rPr>
+        <w:t>.</w:t>
+      </w:r>
+      <w:r>
+        <w:rPr>
+          <w:rFonts w:cstheme="minorHAnsi"/>
+          <w:b/>
+          <w:bCs/>
+          <w:sz w:val="28"/>
+          <w:szCs w:val="28"/>
+        </w:rPr>
+        <w:t xml:space="preserve"> </w:t>
+      </w:r>
+      <w:r>
+        <w:rPr>
+          <w:rFonts w:cstheme="minorHAnsi"/>
+          <w:b/>
+          <w:bCs/>
+          <w:sz w:val="28"/>
+          <w:szCs w:val="28"/>
+        </w:rPr>
+        <w:t>1a)</w:t>
+      </w:r>
+    </w:p>
+    <w:p>
+      <w:pPr>
+        <w:spacing w:line="240" w:lineRule="auto"/>
+        <w:rPr>
+          <w:rFonts w:cstheme="minorHAnsi"/>
+          <w:sz w:val="28"/>
+          <w:szCs w:val="28"/>
+        </w:rPr>
+      </w:pPr>
+      <w:r>
+        <w:rPr>
+          <w:rFonts w:cstheme="minorHAnsi"/>
+          <w:sz w:val="24"/>
+          <w:szCs w:val="24"/>
+        </w:rPr>
+        <w:t>Przyjmując N = 8 wykreślić przebieg sygnału spróbkowanego, widmo amplitudowe i fazowe oraz zweryfikować eksperymentalnie słuszność twierdzenia Parsevala.</w:t>
+      </w:r>
+      <w:r>
+        <w:rPr>
+          <w:rFonts w:cstheme="minorHAnsi"/>
+          <w:sz w:val="24"/>
+          <w:szCs w:val="24"/>
+        </w:rPr>
+        <w:t xml:space="preserve"> </w:t>
       </w:r>
     </w:p>
     <w:p>
@@ -141,10 +407,13 @@
         <w:jc w:val="center"/>
       </w:pPr>
       <w:r>
+        <w:rPr>
+          <w:noProof/>
+        </w:rPr>
         <w:drawing>
-          <wp:inline distT="0" distB="0" distL="0" distR="0" wp14:anchorId="0FCF654A" wp14:editId="6F7D9A72">
-            <wp:extent cx="4142108" cy="6796585"/>
-            <wp:effectExtent l="0" t="0" r="0" b="4445"/>
+          <wp:inline distT="0" distB="0" distL="0" distR="0" wp14:anchorId="0FCF654A" wp14:editId="744F7E46">
+            <wp:extent cx="2997835" cy="4919004"/>
+            <wp:effectExtent l="0" t="0" r="0" b="0"/>
             <wp:docPr id="1859266782" name="Obraz 1"/>
             <wp:cNvGraphicFramePr>
               <a:graphicFrameLocks xmlns:a="http://schemas.openxmlformats.org/drawingml/2006/main" noChangeAspect="1"/>
@@ -164,7 +433,7 @@
                   <pic:spPr bwMode="auto">
                     <a:xfrm>
                       <a:off x="0" y="0"/>
-                      <a:ext cx="4156812" cy="6820712"/>
+                      <a:ext cx="3006911" cy="4933897"/>
                     </a:xfrm>
                     <a:prstGeom prst="rect">
                       <a:avLst/>
@@ -187,7 +456,7 @@
     </w:p>
     <w:p>
       <w:pPr>
-        <w:ind w:firstLine="708"/>
+        <w:spacing w:line="240" w:lineRule="auto"/>
         <w:jc w:val="both"/>
         <w:rPr>
           <w:sz w:val="24"/>
@@ -199,7 +468,6 @@
           <w:sz w:val="24"/>
           <w:szCs w:val="24"/>
         </w:rPr>
-        <w:lastRenderedPageBreak/>
         <w:t>Eksperymentalna weryfikacja twierdzenia Parsevala dla sygnału</w:t>
       </w:r>
       <w:r>
@@ -237,6 +505,7 @@
           <w:ilvl w:val="0"/>
           <w:numId w:val="1"/>
         </w:numPr>
+        <w:spacing w:line="240" w:lineRule="auto"/>
         <w:rPr>
           <w:sz w:val="24"/>
           <w:szCs w:val="24"/>
@@ -256,6 +525,7 @@
           <w:ilvl w:val="0"/>
           <w:numId w:val="1"/>
         </w:numPr>
+        <w:spacing w:line="240" w:lineRule="auto"/>
         <w:rPr>
           <w:sz w:val="24"/>
           <w:szCs w:val="24"/>
@@ -271,6 +541,7 @@
     </w:p>
     <w:p>
       <w:pPr>
+        <w:spacing w:line="240" w:lineRule="auto"/>
         <w:jc w:val="both"/>
         <w:rPr>
           <w:sz w:val="24"/>
@@ -294,6 +565,7 @@
       </w:pPr>
       <w:r>
         <w:rPr>
+          <w:noProof/>
           <w:sz w:val="24"/>
           <w:szCs w:val="24"/>
         </w:rPr>
@@ -339,68 +611,57 @@
         <w:rPr>
           <w:b/>
           <w:bCs/>
-          <w:sz w:val="24"/>
-          <w:szCs w:val="24"/>
+          <w:sz w:val="28"/>
+          <w:szCs w:val="28"/>
         </w:rPr>
       </w:pPr>
       <w:r>
         <w:rPr>
           <w:b/>
           <w:bCs/>
-          <w:sz w:val="24"/>
-          <w:szCs w:val="24"/>
-        </w:rPr>
-        <w:t xml:space="preserve">Zad1 </w:t>
+          <w:sz w:val="28"/>
+          <w:szCs w:val="28"/>
+        </w:rPr>
+        <w:lastRenderedPageBreak/>
+        <w:t>Zad</w:t>
       </w:r>
       <w:r>
         <w:rPr>
           <w:b/>
           <w:bCs/>
-          <w:sz w:val="24"/>
-          <w:szCs w:val="24"/>
-        </w:rPr>
-        <w:t>b</w:t>
+          <w:sz w:val="28"/>
+          <w:szCs w:val="28"/>
+        </w:rPr>
+        <w:t xml:space="preserve">. </w:t>
       </w:r>
       <w:r>
         <w:rPr>
           <w:b/>
           <w:bCs/>
-          <w:sz w:val="24"/>
-          <w:szCs w:val="24"/>
-        </w:rPr>
-        <w:t>)</w:t>
-      </w:r>
-      <w:r>
-        <w:rPr>
-          <w:sz w:val="20"/>
-          <w:szCs w:val="20"/>
-        </w:rPr>
+          <w:sz w:val="28"/>
+          <w:szCs w:val="28"/>
+        </w:rPr>
+        <w:t>1b)</w:t>
+      </w:r>
+      <w:r>
         <w:t xml:space="preserve"> </w:t>
       </w:r>
     </w:p>
     <w:p>
       <w:pPr>
-        <w:ind w:firstLine="708"/>
+        <w:spacing w:line="276" w:lineRule="auto"/>
         <w:jc w:val="both"/>
         <w:rPr>
-          <w:rFonts w:ascii="Cambria Math" w:hAnsi="Cambria Math" w:cs="Cambria Math"/>
-          <w:sz w:val="24"/>
-          <w:szCs w:val="24"/>
-        </w:rPr>
-      </w:pPr>
-      <w:r>
-        <w:rPr>
-          <w:sz w:val="24"/>
-          <w:szCs w:val="24"/>
-        </w:rPr>
-        <w:t>W</w:t>
-      </w:r>
-      <w:r>
-        <w:rPr>
-          <w:sz w:val="24"/>
-          <w:szCs w:val="24"/>
-        </w:rPr>
-        <w:t xml:space="preserve">ykres przedstawia czas wyznaczania widma sygnału dyskretnego za pomocą algorytmu FFT w funkcji liczby próbek </w:t>
+          <w:sz w:val="24"/>
+          <w:szCs w:val="24"/>
+        </w:rPr>
+      </w:pPr>
+      <w:r>
+        <w:rPr>
+          <w:sz w:val="24"/>
+          <w:szCs w:val="24"/>
+        </w:rPr>
+        <w:t xml:space="preserve">Wykreślić wykres przedstawiający czas wyznaczania widma sygnału dyskretnego za pomocą algorytmu FFT w funkcji liczby próbek </w:t>
       </w:r>
       <w:r>
         <w:rPr>
@@ -470,16 +731,156 @@
         </w:rPr>
         <w:t>ℕ</w:t>
       </w:r>
-    </w:p>
-    <w:p>
-      <w:pPr>
-        <w:rPr>
-          <w:sz w:val="24"/>
-          <w:szCs w:val="24"/>
-        </w:rPr>
-      </w:pPr>
-      <w:r>
-        <w:rPr>
+      <w:r>
+        <w:rPr>
+          <w:sz w:val="24"/>
+          <w:szCs w:val="24"/>
+        </w:rPr>
+        <w:t xml:space="preserve"> . Dobra</w:t>
+      </w:r>
+      <w:r>
+        <w:rPr>
+          <w:rFonts w:ascii="Calibri" w:hAnsi="Calibri" w:cs="Calibri"/>
+          <w:sz w:val="24"/>
+          <w:szCs w:val="24"/>
+        </w:rPr>
+        <w:t>ć</w:t>
+      </w:r>
+      <w:r>
+        <w:rPr>
+          <w:sz w:val="24"/>
+          <w:szCs w:val="24"/>
+        </w:rPr>
+        <w:t xml:space="preserve"> samodzielnie warto</w:t>
+      </w:r>
+      <w:r>
+        <w:rPr>
+          <w:rFonts w:ascii="Calibri" w:hAnsi="Calibri" w:cs="Calibri"/>
+          <w:sz w:val="24"/>
+          <w:szCs w:val="24"/>
+        </w:rPr>
+        <w:t>ś</w:t>
+      </w:r>
+      <w:r>
+        <w:rPr>
+          <w:sz w:val="24"/>
+          <w:szCs w:val="24"/>
+        </w:rPr>
+        <w:t xml:space="preserve">ci </w:t>
+      </w:r>
+      <w:r>
+        <w:rPr>
+          <w:rFonts w:ascii="Cambria Math" w:hAnsi="Cambria Math" w:cs="Cambria Math"/>
+          <w:sz w:val="24"/>
+          <w:szCs w:val="24"/>
+        </w:rPr>
+        <w:t>𝑁</w:t>
+      </w:r>
+      <w:r>
+        <w:rPr>
+          <w:sz w:val="24"/>
+          <w:szCs w:val="24"/>
+        </w:rPr>
+        <w:t xml:space="preserve"> . Skomentować kształt otrzymanego wykresu odnosząc się do teoretycznej złożoności obliczeniowej algorytmu FFT.</w:t>
+      </w:r>
+    </w:p>
+    <w:p>
+      <w:pPr>
+        <w:spacing w:line="276" w:lineRule="auto"/>
+        <w:jc w:val="both"/>
+        <w:rPr>
+          <w:rFonts w:ascii="Cambria Math" w:hAnsi="Cambria Math" w:cs="Cambria Math"/>
+          <w:sz w:val="24"/>
+          <w:szCs w:val="24"/>
+        </w:rPr>
+      </w:pPr>
+      <w:r>
+        <w:rPr>
+          <w:sz w:val="24"/>
+          <w:szCs w:val="24"/>
+        </w:rPr>
+        <w:t xml:space="preserve">Wykres przedstawia czas wyznaczania widma sygnału dyskretnego za pomocą algorytmu FFT w funkcji liczby próbek </w:t>
+      </w:r>
+      <w:r>
+        <w:rPr>
+          <w:rFonts w:ascii="Cambria Math" w:hAnsi="Cambria Math" w:cs="Cambria Math"/>
+          <w:sz w:val="24"/>
+          <w:szCs w:val="24"/>
+        </w:rPr>
+        <w:t>𝑁</w:t>
+      </w:r>
+      <w:r>
+        <w:rPr>
+          <w:sz w:val="24"/>
+          <w:szCs w:val="24"/>
+        </w:rPr>
+        <w:t xml:space="preserve"> = 2 </w:t>
+      </w:r>
+      <w:r>
+        <w:rPr>
+          <w:rFonts w:ascii="Cambria Math" w:hAnsi="Cambria Math" w:cs="Cambria Math"/>
+          <w:sz w:val="24"/>
+          <w:szCs w:val="24"/>
+        </w:rPr>
+        <w:t>𝑙</w:t>
+      </w:r>
+      <w:r>
+        <w:rPr>
+          <w:sz w:val="24"/>
+          <w:szCs w:val="24"/>
+        </w:rPr>
+        <w:t xml:space="preserve"> , </w:t>
+      </w:r>
+      <w:r>
+        <w:rPr>
+          <w:rFonts w:ascii="Cambria Math" w:hAnsi="Cambria Math" w:cs="Cambria Math"/>
+          <w:sz w:val="24"/>
+          <w:szCs w:val="24"/>
+        </w:rPr>
+        <w:t>𝑙</w:t>
+      </w:r>
+      <w:r>
+        <w:rPr>
+          <w:sz w:val="24"/>
+          <w:szCs w:val="24"/>
+        </w:rPr>
+        <w:t xml:space="preserve"> </w:t>
+      </w:r>
+      <w:r>
+        <w:rPr>
+          <w:rFonts w:ascii="Cambria Math" w:hAnsi="Cambria Math" w:cs="Cambria Math"/>
+          <w:sz w:val="24"/>
+          <w:szCs w:val="24"/>
+        </w:rPr>
+        <w:t>∈</w:t>
+      </w:r>
+      <w:r>
+        <w:rPr>
+          <w:sz w:val="24"/>
+          <w:szCs w:val="24"/>
+        </w:rPr>
+        <w:t xml:space="preserve"> </w:t>
+      </w:r>
+      <w:r>
+        <w:rPr>
+          <w:rFonts w:ascii="Cambria Math" w:hAnsi="Cambria Math" w:cs="Cambria Math"/>
+          <w:sz w:val="24"/>
+          <w:szCs w:val="24"/>
+        </w:rPr>
+        <w:t>ℕ</w:t>
+      </w:r>
+    </w:p>
+    <w:p>
+      <w:pPr>
+        <w:spacing w:line="276" w:lineRule="auto"/>
+        <w:rPr>
+          <w:sz w:val="24"/>
+          <w:szCs w:val="24"/>
+        </w:rPr>
+      </w:pPr>
+      <w:r>
+        <w:rPr>
+          <w:noProof/>
           <w:sz w:val="24"/>
           <w:szCs w:val="24"/>
         </w:rPr>
@@ -598,7 +999,7 @@
     </w:p>
     <w:p>
       <w:pPr>
-        <w:ind w:firstLine="708"/>
+        <w:spacing w:line="276" w:lineRule="auto"/>
         <w:jc w:val="both"/>
         <w:rPr>
           <w:b/>
@@ -612,14 +1013,7 @@
           <w:sz w:val="24"/>
           <w:szCs w:val="24"/>
         </w:rPr>
-        <w:t>Kształt otrzymanego wykresu jest zgodny z teoretyczną złożonością obliczeniową algorytmu FFT, która wynosi:</w:t>
-      </w:r>
-      <w:r>
-        <w:rPr>
-          <w:sz w:val="24"/>
-          <w:szCs w:val="24"/>
-        </w:rPr>
-        <w:t xml:space="preserve"> </w:t>
+        <w:t xml:space="preserve">Kształt otrzymanego wykresu jest zgodny z teoretyczną złożonością obliczeniową algorytmu FFT, która wynosi: </w:t>
       </w:r>
       <w:r>
         <w:rPr>
@@ -661,6 +1055,7 @@
     </w:p>
     <w:p>
       <w:pPr>
+        <w:spacing w:line="276" w:lineRule="auto"/>
         <w:jc w:val="both"/>
         <w:rPr>
           <w:b/>
@@ -685,6 +1080,7 @@
           <w:ilvl w:val="0"/>
           <w:numId w:val="3"/>
         </w:numPr>
+        <w:spacing w:line="276" w:lineRule="auto"/>
         <w:jc w:val="both"/>
         <w:rPr>
           <w:sz w:val="24"/>
@@ -705,6 +1101,7 @@
           <w:ilvl w:val="0"/>
           <w:numId w:val="3"/>
         </w:numPr>
+        <w:spacing w:line="276" w:lineRule="auto"/>
         <w:jc w:val="both"/>
         <w:rPr>
           <w:sz w:val="24"/>
@@ -746,6 +1143,7 @@
           <w:ilvl w:val="0"/>
           <w:numId w:val="3"/>
         </w:numPr>
+        <w:spacing w:line="276" w:lineRule="auto"/>
         <w:jc w:val="both"/>
         <w:rPr>
           <w:sz w:val="24"/>
@@ -776,17 +1174,1373 @@
     </w:p>
     <w:p>
       <w:pPr>
-        <w:rPr>
-          <w:sz w:val="24"/>
-          <w:szCs w:val="24"/>
-        </w:rPr>
-      </w:pPr>
-      <w:r>
-        <w:rPr>
-          <w:sz w:val="24"/>
-          <w:szCs w:val="24"/>
+        <w:jc w:val="both"/>
+        <w:rPr>
+          <w:sz w:val="24"/>
+          <w:szCs w:val="24"/>
+        </w:rPr>
+      </w:pPr>
+    </w:p>
+    <w:p>
+      <w:pPr>
+        <w:rPr>
+          <w:b/>
+          <w:bCs/>
+          <w:sz w:val="28"/>
+          <w:szCs w:val="28"/>
+        </w:rPr>
+      </w:pPr>
+      <w:r>
+        <w:rPr>
+          <w:b/>
+          <w:bCs/>
+          <w:sz w:val="28"/>
+          <w:szCs w:val="28"/>
         </w:rPr>
         <w:br w:type="page"/>
+      </w:r>
+    </w:p>
+    <w:p>
+      <w:pPr>
+        <w:rPr>
+          <w:b/>
+          <w:bCs/>
+          <w:sz w:val="28"/>
+          <w:szCs w:val="28"/>
+        </w:rPr>
+      </w:pPr>
+      <w:r>
+        <w:rPr>
+          <w:b/>
+          <w:bCs/>
+          <w:sz w:val="28"/>
+          <w:szCs w:val="28"/>
+        </w:rPr>
+        <w:lastRenderedPageBreak/>
+        <w:t>Zad. 2</w:t>
+      </w:r>
+    </w:p>
+    <w:p>
+      <w:pPr>
+        <w:spacing w:line="276" w:lineRule="auto"/>
+        <w:jc w:val="both"/>
+        <w:rPr>
+          <w:rFonts w:cstheme="minorHAnsi"/>
+          <w:sz w:val="24"/>
+          <w:szCs w:val="24"/>
+        </w:rPr>
+      </w:pPr>
+      <w:r>
+        <w:rPr>
+          <w:rFonts w:cstheme="minorHAnsi"/>
+          <w:sz w:val="24"/>
+          <w:szCs w:val="24"/>
+        </w:rPr>
+        <w:t>Zbadać wpływ przesunięcia w czasie na postać widma amplitudowego i widma fazowego dyskretnego</w:t>
+      </w:r>
+      <w:r>
+        <w:rPr>
+          <w:rFonts w:cstheme="minorHAnsi"/>
+          <w:sz w:val="24"/>
+          <w:szCs w:val="24"/>
+        </w:rPr>
+        <w:t xml:space="preserve"> </w:t>
+      </w:r>
+      <w:r>
+        <w:rPr>
+          <w:rFonts w:cstheme="minorHAnsi"/>
+          <w:sz w:val="24"/>
+          <w:szCs w:val="24"/>
+        </w:rPr>
+        <w:t xml:space="preserve">sygnału harmonicznego </w:t>
+      </w:r>
+      <w:r>
+        <w:rPr>
+          <w:rFonts w:ascii="Cambria Math" w:hAnsi="Cambria Math" w:cs="Cambria Math"/>
+          <w:sz w:val="24"/>
+          <w:szCs w:val="24"/>
+        </w:rPr>
+        <w:t>𝑠</w:t>
+      </w:r>
+      <w:r>
+        <w:rPr>
+          <w:rFonts w:cstheme="minorHAnsi"/>
+          <w:sz w:val="24"/>
+          <w:szCs w:val="24"/>
+        </w:rPr>
+        <w:t>[</w:t>
+      </w:r>
+      <w:r>
+        <w:rPr>
+          <w:rFonts w:ascii="Cambria Math" w:hAnsi="Cambria Math" w:cs="Cambria Math"/>
+          <w:sz w:val="24"/>
+          <w:szCs w:val="24"/>
+        </w:rPr>
+        <w:t>𝑛</w:t>
+      </w:r>
+      <w:r>
+        <w:rPr>
+          <w:rFonts w:cstheme="minorHAnsi"/>
+          <w:sz w:val="24"/>
+          <w:szCs w:val="24"/>
+        </w:rPr>
+        <w:t xml:space="preserve">] = </w:t>
+      </w:r>
+      <w:r>
+        <w:rPr>
+          <w:rFonts w:ascii="Cambria Math" w:hAnsi="Cambria Math" w:cs="Cambria Math"/>
+          <w:sz w:val="24"/>
+          <w:szCs w:val="24"/>
+        </w:rPr>
+        <w:t>𝐴</w:t>
+      </w:r>
+      <w:r>
+        <w:rPr>
+          <w:rFonts w:cstheme="minorHAnsi"/>
+          <w:sz w:val="24"/>
+          <w:szCs w:val="24"/>
+        </w:rPr>
+        <w:t xml:space="preserve"> </w:t>
+      </w:r>
+      <w:r>
+        <w:rPr>
+          <w:rFonts w:ascii="Cambria Math" w:hAnsi="Cambria Math" w:cs="Cambria Math"/>
+          <w:sz w:val="24"/>
+          <w:szCs w:val="24"/>
+        </w:rPr>
+        <w:t>𝑠𝑖𝑛</w:t>
+      </w:r>
+      <w:r>
+        <w:rPr>
+          <w:rFonts w:cstheme="minorHAnsi"/>
+          <w:sz w:val="24"/>
+          <w:szCs w:val="24"/>
+        </w:rPr>
+        <w:t xml:space="preserve"> (2</w:t>
+      </w:r>
+      <w:r>
+        <w:rPr>
+          <w:rFonts w:ascii="Cambria Math" w:hAnsi="Cambria Math" w:cs="Cambria Math"/>
+          <w:sz w:val="24"/>
+          <w:szCs w:val="24"/>
+        </w:rPr>
+        <w:t>𝜋𝑛</w:t>
+      </w:r>
+      <w:r>
+        <w:rPr>
+          <w:rFonts w:cstheme="minorHAnsi"/>
+          <w:sz w:val="24"/>
+          <w:szCs w:val="24"/>
+        </w:rPr>
+        <w:t>/</w:t>
+      </w:r>
+      <w:r>
+        <w:rPr>
+          <w:rFonts w:ascii="Cambria Math" w:hAnsi="Cambria Math" w:cs="Cambria Math"/>
+          <w:sz w:val="24"/>
+          <w:szCs w:val="24"/>
+        </w:rPr>
+        <w:t>𝑁</w:t>
+      </w:r>
+      <w:r>
+        <w:rPr>
+          <w:rFonts w:cstheme="minorHAnsi"/>
+          <w:sz w:val="24"/>
+          <w:szCs w:val="24"/>
+        </w:rPr>
+        <w:t xml:space="preserve">) o amplitudzie </w:t>
+      </w:r>
+      <w:r>
+        <w:rPr>
+          <w:rFonts w:ascii="Cambria Math" w:hAnsi="Cambria Math" w:cs="Cambria Math"/>
+          <w:sz w:val="24"/>
+          <w:szCs w:val="24"/>
+        </w:rPr>
+        <w:t>𝐴</w:t>
+      </w:r>
+      <w:r>
+        <w:rPr>
+          <w:rFonts w:cstheme="minorHAnsi"/>
+          <w:sz w:val="24"/>
+          <w:szCs w:val="24"/>
+        </w:rPr>
+        <w:t xml:space="preserve"> = 2 i okresie podstawowym </w:t>
+      </w:r>
+      <w:r>
+        <w:rPr>
+          <w:rFonts w:ascii="Cambria Math" w:hAnsi="Cambria Math" w:cs="Cambria Math"/>
+          <w:sz w:val="24"/>
+          <w:szCs w:val="24"/>
+        </w:rPr>
+        <w:t>𝑁</w:t>
+      </w:r>
+      <w:r>
+        <w:rPr>
+          <w:rFonts w:cstheme="minorHAnsi"/>
+          <w:sz w:val="24"/>
+          <w:szCs w:val="24"/>
+        </w:rPr>
+        <w:t xml:space="preserve"> = 88.</w:t>
+      </w:r>
+      <w:r>
+        <w:rPr>
+          <w:rFonts w:cstheme="minorHAnsi"/>
+          <w:sz w:val="24"/>
+          <w:szCs w:val="24"/>
+        </w:rPr>
+        <w:t xml:space="preserve"> </w:t>
+      </w:r>
+      <w:r>
+        <w:rPr>
+          <w:rFonts w:cstheme="minorHAnsi"/>
+          <w:sz w:val="24"/>
+          <w:szCs w:val="24"/>
+        </w:rPr>
+        <w:t xml:space="preserve">W tym celu dla każdej wartości </w:t>
+      </w:r>
+      <w:r>
+        <w:rPr>
+          <w:rFonts w:ascii="Cambria Math" w:hAnsi="Cambria Math" w:cs="Cambria Math"/>
+          <w:sz w:val="24"/>
+          <w:szCs w:val="24"/>
+        </w:rPr>
+        <w:t>𝑛</w:t>
+      </w:r>
+      <w:r>
+        <w:rPr>
+          <w:rFonts w:cstheme="minorHAnsi"/>
+          <w:sz w:val="24"/>
+          <w:szCs w:val="24"/>
+        </w:rPr>
+        <w:t xml:space="preserve">0 </w:t>
+      </w:r>
+      <w:r>
+        <w:rPr>
+          <w:rFonts w:ascii="Cambria Math" w:hAnsi="Cambria Math" w:cs="Cambria Math"/>
+          <w:sz w:val="24"/>
+          <w:szCs w:val="24"/>
+        </w:rPr>
+        <w:t>∈</w:t>
+      </w:r>
+      <w:r>
+        <w:rPr>
+          <w:rFonts w:cstheme="minorHAnsi"/>
+          <w:sz w:val="24"/>
+          <w:szCs w:val="24"/>
+        </w:rPr>
+        <w:t xml:space="preserve"> {0, </w:t>
+      </w:r>
+      <w:r>
+        <w:rPr>
+          <w:rFonts w:ascii="Cambria Math" w:hAnsi="Cambria Math" w:cs="Cambria Math"/>
+          <w:sz w:val="24"/>
+          <w:szCs w:val="24"/>
+        </w:rPr>
+        <w:t>𝑁</w:t>
+      </w:r>
+      <w:r>
+        <w:rPr>
+          <w:rFonts w:cstheme="minorHAnsi"/>
+          <w:sz w:val="24"/>
+          <w:szCs w:val="24"/>
+        </w:rPr>
+        <w:t xml:space="preserve">/4 , </w:t>
+      </w:r>
+      <w:r>
+        <w:rPr>
+          <w:rFonts w:ascii="Cambria Math" w:hAnsi="Cambria Math" w:cs="Cambria Math"/>
+          <w:sz w:val="24"/>
+          <w:szCs w:val="24"/>
+        </w:rPr>
+        <w:t>𝑁</w:t>
+      </w:r>
+      <w:r>
+        <w:rPr>
+          <w:rFonts w:cstheme="minorHAnsi"/>
+          <w:sz w:val="24"/>
+          <w:szCs w:val="24"/>
+        </w:rPr>
+        <w:t>/2 , 3</w:t>
+      </w:r>
+      <w:r>
+        <w:rPr>
+          <w:rFonts w:ascii="Cambria Math" w:hAnsi="Cambria Math" w:cs="Cambria Math"/>
+          <w:sz w:val="24"/>
+          <w:szCs w:val="24"/>
+        </w:rPr>
+        <w:t>𝑁</w:t>
+      </w:r>
+      <w:r>
+        <w:rPr>
+          <w:rFonts w:cstheme="minorHAnsi"/>
+          <w:sz w:val="24"/>
+          <w:szCs w:val="24"/>
+        </w:rPr>
+        <w:t>/4 } wykreślić widmo amplitudowe i fazowe</w:t>
+      </w:r>
+      <w:r>
+        <w:rPr>
+          <w:rFonts w:cstheme="minorHAnsi"/>
+          <w:sz w:val="24"/>
+          <w:szCs w:val="24"/>
+        </w:rPr>
+        <w:t xml:space="preserve"> </w:t>
+      </w:r>
+      <w:r>
+        <w:rPr>
+          <w:rFonts w:cstheme="minorHAnsi"/>
+          <w:sz w:val="24"/>
+          <w:szCs w:val="24"/>
+        </w:rPr>
+        <w:t xml:space="preserve">przesuniętego sygnału </w:t>
+      </w:r>
+      <w:r>
+        <w:rPr>
+          <w:rFonts w:ascii="Cambria Math" w:hAnsi="Cambria Math" w:cs="Cambria Math"/>
+          <w:sz w:val="24"/>
+          <w:szCs w:val="24"/>
+        </w:rPr>
+        <w:t>𝑠</w:t>
+      </w:r>
+      <w:r>
+        <w:rPr>
+          <w:rFonts w:cstheme="minorHAnsi"/>
+          <w:sz w:val="24"/>
+          <w:szCs w:val="24"/>
+        </w:rPr>
+        <w:t>[</w:t>
+      </w:r>
+      <w:r>
+        <w:rPr>
+          <w:rFonts w:ascii="Cambria Math" w:hAnsi="Cambria Math" w:cs="Cambria Math"/>
+          <w:sz w:val="24"/>
+          <w:szCs w:val="24"/>
+        </w:rPr>
+        <w:t>𝑛</w:t>
+      </w:r>
+      <w:r>
+        <w:rPr>
+          <w:rFonts w:cstheme="minorHAnsi"/>
+          <w:sz w:val="24"/>
+          <w:szCs w:val="24"/>
+        </w:rPr>
+        <w:t xml:space="preserve"> − </w:t>
+      </w:r>
+      <w:r>
+        <w:rPr>
+          <w:rFonts w:ascii="Cambria Math" w:hAnsi="Cambria Math" w:cs="Cambria Math"/>
+          <w:sz w:val="24"/>
+          <w:szCs w:val="24"/>
+        </w:rPr>
+        <w:t>𝑛</w:t>
+      </w:r>
+      <w:r>
+        <w:rPr>
+          <w:rFonts w:cstheme="minorHAnsi"/>
+          <w:sz w:val="24"/>
+          <w:szCs w:val="24"/>
+        </w:rPr>
+        <w:t>0]</w:t>
+      </w:r>
+      <w:r>
+        <w:rPr>
+          <w:rFonts w:ascii="Cambria Math" w:hAnsi="Cambria Math" w:cs="Cambria Math"/>
+          <w:sz w:val="24"/>
+          <w:szCs w:val="24"/>
+          <w:vertAlign w:val="subscript"/>
+        </w:rPr>
+        <w:t>𝑁</w:t>
+      </w:r>
+      <w:r>
+        <w:rPr>
+          <w:rFonts w:cstheme="minorHAnsi"/>
+          <w:sz w:val="24"/>
+          <w:szCs w:val="24"/>
+        </w:rPr>
+        <w:t>. Skomentować otrzymane wyniki</w:t>
+      </w:r>
+      <w:r>
+        <w:rPr>
+          <w:rFonts w:cstheme="minorHAnsi"/>
+          <w:sz w:val="24"/>
+          <w:szCs w:val="24"/>
+        </w:rPr>
+        <w:t>.</w:t>
+      </w:r>
+    </w:p>
+    <w:p>
+      <w:pPr>
+        <w:spacing w:line="276" w:lineRule="auto"/>
+        <w:jc w:val="both"/>
+        <w:rPr>
+          <w:rFonts w:cstheme="minorHAnsi"/>
+          <w:sz w:val="24"/>
+          <w:szCs w:val="24"/>
+        </w:rPr>
+      </w:pPr>
+      <w:r>
+        <w:rPr>
+          <w:noProof/>
+        </w:rPr>
+        <w:drawing>
+          <wp:anchor distT="0" distB="0" distL="0" distR="0" simplePos="0" relativeHeight="251662336" behindDoc="0" locked="0" layoutInCell="0" allowOverlap="1" wp14:anchorId="3D7180DE" wp14:editId="38B3D0CF">
+            <wp:simplePos x="0" y="0"/>
+            <wp:positionH relativeFrom="column">
+              <wp:posOffset>-4445</wp:posOffset>
+            </wp:positionH>
+            <wp:positionV relativeFrom="paragraph">
+              <wp:posOffset>421640</wp:posOffset>
+            </wp:positionV>
+            <wp:extent cx="5791200" cy="5718245"/>
+            <wp:effectExtent l="0" t="0" r="0" b="0"/>
+            <wp:wrapSquare wrapText="largest"/>
+            <wp:docPr id="214110388" name="Obraz1"/>
+            <wp:cNvGraphicFramePr>
+              <a:graphicFrameLocks xmlns:a="http://schemas.openxmlformats.org/drawingml/2006/main" noChangeAspect="1"/>
+            </wp:cNvGraphicFramePr>
+            <a:graphic xmlns:a="http://schemas.openxmlformats.org/drawingml/2006/main">
+              <a:graphicData uri="http://schemas.openxmlformats.org/drawingml/2006/picture">
+                <pic:pic xmlns:pic="http://schemas.openxmlformats.org/drawingml/2006/picture">
+                  <pic:nvPicPr>
+                    <pic:cNvPr id="1" name="Obraz1"/>
+                    <pic:cNvPicPr>
+                      <a:picLocks noChangeAspect="1" noChangeArrowheads="1"/>
+                    </pic:cNvPicPr>
+                  </pic:nvPicPr>
+                  <pic:blipFill>
+                    <a:blip r:embed="rId9"/>
+                    <a:stretch>
+                      <a:fillRect/>
+                    </a:stretch>
+                  </pic:blipFill>
+                  <pic:spPr bwMode="auto">
+                    <a:xfrm>
+                      <a:off x="0" y="0"/>
+                      <a:ext cx="5791200" cy="5718245"/>
+                    </a:xfrm>
+                    <a:prstGeom prst="rect">
+                      <a:avLst/>
+                    </a:prstGeom>
+                  </pic:spPr>
+                </pic:pic>
+              </a:graphicData>
+            </a:graphic>
+            <wp14:sizeRelH relativeFrom="margin">
+              <wp14:pctWidth>0</wp14:pctWidth>
+            </wp14:sizeRelH>
+            <wp14:sizeRelV relativeFrom="margin">
+              <wp14:pctHeight>0</wp14:pctHeight>
+            </wp14:sizeRelV>
+          </wp:anchor>
+        </w:drawing>
+      </w:r>
+      <w:r>
+        <w:rPr>
+          <w:rFonts w:cstheme="minorHAnsi"/>
+          <w:sz w:val="24"/>
+          <w:szCs w:val="24"/>
+        </w:rPr>
+        <w:t>Poniższe wykresy zawierają przesunięte w czasie sygnały, ich widma amplitudowe i widma fazowe.</w:t>
+      </w:r>
+    </w:p>
+    <w:p>
+      <w:pPr>
+        <w:spacing w:line="276" w:lineRule="auto"/>
+        <w:jc w:val="both"/>
+        <w:rPr>
+          <w:sz w:val="24"/>
+          <w:szCs w:val="24"/>
+        </w:rPr>
+      </w:pPr>
+      <w:r>
+        <w:rPr>
+          <w:noProof/>
+        </w:rPr>
+        <w:drawing>
+          <wp:anchor distT="0" distB="0" distL="0" distR="0" simplePos="0" relativeHeight="251664384" behindDoc="0" locked="0" layoutInCell="0" allowOverlap="1" wp14:anchorId="13819F8C" wp14:editId="721E8C65">
+            <wp:simplePos x="0" y="0"/>
+            <wp:positionH relativeFrom="column">
+              <wp:posOffset>-191068</wp:posOffset>
+            </wp:positionH>
+            <wp:positionV relativeFrom="paragraph">
+              <wp:posOffset>6076751</wp:posOffset>
+            </wp:positionV>
+            <wp:extent cx="6120130" cy="426085"/>
+            <wp:effectExtent l="0" t="0" r="0" b="0"/>
+            <wp:wrapSquare wrapText="largest"/>
+            <wp:docPr id="2" name="Obraz2"/>
+            <wp:cNvGraphicFramePr>
+              <a:graphicFrameLocks xmlns:a="http://schemas.openxmlformats.org/drawingml/2006/main" noChangeAspect="1"/>
+            </wp:cNvGraphicFramePr>
+            <a:graphic xmlns:a="http://schemas.openxmlformats.org/drawingml/2006/main">
+              <a:graphicData uri="http://schemas.openxmlformats.org/drawingml/2006/picture">
+                <pic:pic xmlns:pic="http://schemas.openxmlformats.org/drawingml/2006/picture">
+                  <pic:nvPicPr>
+                    <pic:cNvPr id="2" name="Obraz2"/>
+                    <pic:cNvPicPr>
+                      <a:picLocks noChangeAspect="1" noChangeArrowheads="1"/>
+                    </pic:cNvPicPr>
+                  </pic:nvPicPr>
+                  <pic:blipFill>
+                    <a:blip r:embed="rId10"/>
+                    <a:stretch>
+                      <a:fillRect/>
+                    </a:stretch>
+                  </pic:blipFill>
+                  <pic:spPr bwMode="auto">
+                    <a:xfrm>
+                      <a:off x="0" y="0"/>
+                      <a:ext cx="6120130" cy="426085"/>
+                    </a:xfrm>
+                    <a:prstGeom prst="rect">
+                      <a:avLst/>
+                    </a:prstGeom>
+                  </pic:spPr>
+                </pic:pic>
+              </a:graphicData>
+            </a:graphic>
+          </wp:anchor>
+        </w:drawing>
+      </w:r>
+      <w:r>
+        <w:rPr>
+          <w:sz w:val="24"/>
+          <w:szCs w:val="24"/>
+        </w:rPr>
+        <w:t>Widmo amplitudowe pomimo przesunięć pozostaje bez zmian natomiast widmo fazowe ulega zmianie. Jest to obserwacja zgodna z własnością przesunięcia w czasie DFT z wykładu 4.</w:t>
+      </w:r>
+    </w:p>
+    <w:p>
+      <w:pPr>
+        <w:jc w:val="both"/>
+        <w:rPr>
+          <w:sz w:val="24"/>
+          <w:szCs w:val="24"/>
+        </w:rPr>
+      </w:pPr>
+    </w:p>
+    <w:p>
+      <w:pPr>
+        <w:jc w:val="both"/>
+        <w:rPr>
+          <w:b/>
+          <w:bCs/>
+          <w:sz w:val="28"/>
+          <w:szCs w:val="28"/>
+        </w:rPr>
+      </w:pPr>
+      <w:r>
+        <w:rPr>
+          <w:b/>
+          <w:bCs/>
+          <w:sz w:val="28"/>
+          <w:szCs w:val="28"/>
+        </w:rPr>
+        <w:lastRenderedPageBreak/>
+        <w:t>Zad. 3</w:t>
+      </w:r>
+    </w:p>
+    <w:p>
+      <w:pPr>
+        <w:spacing w:line="276" w:lineRule="auto"/>
+        <w:jc w:val="both"/>
+        <w:rPr>
+          <w:sz w:val="24"/>
+          <w:szCs w:val="24"/>
+        </w:rPr>
+      </w:pPr>
+      <w:r>
+        <w:rPr>
+          <w:sz w:val="24"/>
+          <w:szCs w:val="24"/>
+        </w:rPr>
+        <w:t xml:space="preserve">Zbadać wpływ dopełnienia zerami na postać widma amplitudowego i widma fazowego dyskretnego sygnału </w:t>
+      </w:r>
+      <w:r>
+        <w:rPr>
+          <w:rFonts w:ascii="Cambria Math" w:hAnsi="Cambria Math" w:cs="Cambria Math"/>
+          <w:sz w:val="24"/>
+          <w:szCs w:val="24"/>
+        </w:rPr>
+        <w:t>𝑠</w:t>
+      </w:r>
+      <w:r>
+        <w:rPr>
+          <w:sz w:val="24"/>
+          <w:szCs w:val="24"/>
+        </w:rPr>
+        <w:t>[</w:t>
+      </w:r>
+      <w:r>
+        <w:rPr>
+          <w:rFonts w:ascii="Cambria Math" w:hAnsi="Cambria Math" w:cs="Cambria Math"/>
+          <w:sz w:val="24"/>
+          <w:szCs w:val="24"/>
+        </w:rPr>
+        <w:t>𝑛</w:t>
+      </w:r>
+      <w:r>
+        <w:rPr>
+          <w:sz w:val="24"/>
+          <w:szCs w:val="24"/>
+        </w:rPr>
+        <w:t xml:space="preserve">] = </w:t>
+      </w:r>
+      <w:r>
+        <w:rPr>
+          <w:rFonts w:ascii="Cambria Math" w:hAnsi="Cambria Math" w:cs="Cambria Math"/>
+          <w:sz w:val="24"/>
+          <w:szCs w:val="24"/>
+        </w:rPr>
+        <w:t>𝐴</w:t>
+      </w:r>
+      <w:r>
+        <w:rPr>
+          <w:sz w:val="24"/>
+          <w:szCs w:val="24"/>
+        </w:rPr>
+        <w:t xml:space="preserve"> (1 </w:t>
+      </w:r>
+      <w:r>
+        <w:rPr>
+          <w:sz w:val="24"/>
+          <w:szCs w:val="24"/>
+        </w:rPr>
+        <w:t>–</w:t>
+      </w:r>
+      <w:r>
+        <w:rPr>
+          <w:sz w:val="24"/>
+          <w:szCs w:val="24"/>
+        </w:rPr>
+        <w:t xml:space="preserve"> </w:t>
+      </w:r>
+      <w:r>
+        <w:rPr>
+          <w:sz w:val="24"/>
+          <w:szCs w:val="24"/>
+        </w:rPr>
+        <w:t>(</w:t>
+      </w:r>
+      <w:r>
+        <w:rPr>
+          <w:rFonts w:ascii="Cambria Math" w:hAnsi="Cambria Math" w:cs="Cambria Math"/>
+          <w:sz w:val="24"/>
+          <w:szCs w:val="24"/>
+        </w:rPr>
+        <w:t>𝑛</w:t>
+      </w:r>
+      <w:r>
+        <w:rPr>
+          <w:sz w:val="24"/>
+          <w:szCs w:val="24"/>
+        </w:rPr>
+        <w:t xml:space="preserve"> </w:t>
+      </w:r>
+      <w:r>
+        <w:rPr>
+          <w:rFonts w:ascii="Cambria Math" w:hAnsi="Cambria Math" w:cs="Cambria Math"/>
+          <w:sz w:val="24"/>
+          <w:szCs w:val="24"/>
+        </w:rPr>
+        <w:t>𝑚𝑜𝑑</w:t>
+      </w:r>
+      <w:r>
+        <w:rPr>
+          <w:sz w:val="24"/>
+          <w:szCs w:val="24"/>
+        </w:rPr>
+        <w:t xml:space="preserve"> </w:t>
+      </w:r>
+      <w:r>
+        <w:rPr>
+          <w:rFonts w:ascii="Cambria Math" w:hAnsi="Cambria Math" w:cs="Cambria Math"/>
+          <w:sz w:val="24"/>
+          <w:szCs w:val="24"/>
+        </w:rPr>
+        <w:t>𝑁</w:t>
+      </w:r>
+      <w:r>
+        <w:rPr>
+          <w:rFonts w:ascii="Cambria Math" w:hAnsi="Cambria Math" w:cs="Cambria Math"/>
+          <w:sz w:val="24"/>
+          <w:szCs w:val="24"/>
+        </w:rPr>
+        <w:t>) /</w:t>
+      </w:r>
+      <w:r>
+        <w:rPr>
+          <w:sz w:val="24"/>
+          <w:szCs w:val="24"/>
+        </w:rPr>
+        <w:t xml:space="preserve"> </w:t>
+      </w:r>
+      <w:r>
+        <w:rPr>
+          <w:rFonts w:ascii="Cambria Math" w:hAnsi="Cambria Math" w:cs="Cambria Math"/>
+          <w:sz w:val="24"/>
+          <w:szCs w:val="24"/>
+        </w:rPr>
+        <w:t>𝑁</w:t>
+      </w:r>
+      <w:r>
+        <w:rPr>
+          <w:sz w:val="24"/>
+          <w:szCs w:val="24"/>
+        </w:rPr>
+        <w:t xml:space="preserve"> ) o amplitudzie </w:t>
+      </w:r>
+      <w:r>
+        <w:rPr>
+          <w:rFonts w:ascii="Cambria Math" w:hAnsi="Cambria Math" w:cs="Cambria Math"/>
+          <w:sz w:val="24"/>
+          <w:szCs w:val="24"/>
+        </w:rPr>
+        <w:t>𝐴</w:t>
+      </w:r>
+      <w:r>
+        <w:rPr>
+          <w:sz w:val="24"/>
+          <w:szCs w:val="24"/>
+        </w:rPr>
+        <w:t xml:space="preserve"> = 4 i okresie podstawowym </w:t>
+      </w:r>
+      <w:r>
+        <w:rPr>
+          <w:rFonts w:ascii="Cambria Math" w:hAnsi="Cambria Math" w:cs="Cambria Math"/>
+          <w:sz w:val="24"/>
+          <w:szCs w:val="24"/>
+        </w:rPr>
+        <w:t>𝑁</w:t>
+      </w:r>
+      <w:r>
+        <w:rPr>
+          <w:sz w:val="24"/>
+          <w:szCs w:val="24"/>
+        </w:rPr>
+        <w:t xml:space="preserve"> = 12. W tym celu dla każdej wartości </w:t>
+      </w:r>
+      <w:r>
+        <w:rPr>
+          <w:rFonts w:ascii="Cambria Math" w:hAnsi="Cambria Math" w:cs="Cambria Math"/>
+          <w:sz w:val="24"/>
+          <w:szCs w:val="24"/>
+        </w:rPr>
+        <w:t>𝑁</w:t>
+      </w:r>
+      <w:r>
+        <w:rPr>
+          <w:sz w:val="24"/>
+          <w:szCs w:val="24"/>
+        </w:rPr>
+        <w:t xml:space="preserve">0 </w:t>
+      </w:r>
+      <w:r>
+        <w:rPr>
+          <w:rFonts w:ascii="Cambria Math" w:hAnsi="Cambria Math" w:cs="Cambria Math"/>
+          <w:sz w:val="24"/>
+          <w:szCs w:val="24"/>
+        </w:rPr>
+        <w:t>∈</w:t>
+      </w:r>
+      <w:r>
+        <w:rPr>
+          <w:sz w:val="24"/>
+          <w:szCs w:val="24"/>
+        </w:rPr>
+        <w:t xml:space="preserve"> {0,1</w:t>
+      </w:r>
+      <w:r>
+        <w:rPr>
+          <w:rFonts w:ascii="Cambria Math" w:hAnsi="Cambria Math" w:cs="Cambria Math"/>
+          <w:sz w:val="24"/>
+          <w:szCs w:val="24"/>
+        </w:rPr>
+        <w:t>𝑁</w:t>
+      </w:r>
+      <w:r>
+        <w:rPr>
+          <w:sz w:val="24"/>
+          <w:szCs w:val="24"/>
+        </w:rPr>
+        <w:t>, 4</w:t>
+      </w:r>
+      <w:r>
+        <w:rPr>
+          <w:rFonts w:ascii="Cambria Math" w:hAnsi="Cambria Math" w:cs="Cambria Math"/>
+          <w:sz w:val="24"/>
+          <w:szCs w:val="24"/>
+        </w:rPr>
+        <w:t>𝑁</w:t>
+      </w:r>
+      <w:r>
+        <w:rPr>
+          <w:sz w:val="24"/>
+          <w:szCs w:val="24"/>
+        </w:rPr>
+        <w:t>, 9</w:t>
+      </w:r>
+      <w:r>
+        <w:rPr>
+          <w:rFonts w:ascii="Cambria Math" w:hAnsi="Cambria Math" w:cs="Cambria Math"/>
+          <w:sz w:val="24"/>
+          <w:szCs w:val="24"/>
+        </w:rPr>
+        <w:t>𝑁</w:t>
+      </w:r>
+      <w:r>
+        <w:rPr>
+          <w:sz w:val="24"/>
+          <w:szCs w:val="24"/>
+        </w:rPr>
+        <w:t xml:space="preserve">} wykreślić widmo amplitudowe i fazowe sygnału </w:t>
+      </w:r>
+      <w:r>
+        <w:rPr>
+          <w:rFonts w:ascii="Cambria Math" w:hAnsi="Cambria Math" w:cs="Cambria Math"/>
+          <w:sz w:val="24"/>
+          <w:szCs w:val="24"/>
+        </w:rPr>
+        <w:t>𝑠</w:t>
+      </w:r>
+      <w:r>
+        <w:rPr>
+          <w:sz w:val="24"/>
+          <w:szCs w:val="24"/>
+        </w:rPr>
+        <w:t>[</w:t>
+      </w:r>
+      <w:r>
+        <w:rPr>
+          <w:rFonts w:ascii="Cambria Math" w:hAnsi="Cambria Math" w:cs="Cambria Math"/>
+          <w:sz w:val="24"/>
+          <w:szCs w:val="24"/>
+        </w:rPr>
+        <w:t>𝑛</w:t>
+      </w:r>
+      <w:r>
+        <w:rPr>
+          <w:sz w:val="24"/>
+          <w:szCs w:val="24"/>
+        </w:rPr>
+        <w:t xml:space="preserve">] dopełnionego </w:t>
+      </w:r>
+      <w:r>
+        <w:rPr>
+          <w:rFonts w:ascii="Cambria Math" w:hAnsi="Cambria Math" w:cs="Cambria Math"/>
+          <w:sz w:val="24"/>
+          <w:szCs w:val="24"/>
+        </w:rPr>
+        <w:t>𝑁</w:t>
+      </w:r>
+      <w:r>
+        <w:rPr>
+          <w:sz w:val="24"/>
+          <w:szCs w:val="24"/>
+        </w:rPr>
+        <w:t>0 zerami. Skomentować otrzymane wyniki.</w:t>
+      </w:r>
+    </w:p>
+    <w:p>
+      <w:pPr>
+        <w:jc w:val="both"/>
+        <w:rPr>
+          <w:sz w:val="24"/>
+          <w:szCs w:val="24"/>
+        </w:rPr>
+      </w:pPr>
+      <w:r>
+        <w:rPr>
+          <w:sz w:val="24"/>
+          <w:szCs w:val="24"/>
+        </w:rPr>
+        <w:drawing>
+          <wp:inline distT="0" distB="0" distL="0" distR="0" wp14:anchorId="7F0CBDCA" wp14:editId="33330C97">
+            <wp:extent cx="5760720" cy="5760720"/>
+            <wp:effectExtent l="0" t="0" r="0" b="0"/>
+            <wp:docPr id="571185819" name="Obraz 1"/>
+            <wp:cNvGraphicFramePr>
+              <a:graphicFrameLocks xmlns:a="http://schemas.openxmlformats.org/drawingml/2006/main" noChangeAspect="1"/>
+            </wp:cNvGraphicFramePr>
+            <a:graphic xmlns:a="http://schemas.openxmlformats.org/drawingml/2006/main">
+              <a:graphicData uri="http://schemas.openxmlformats.org/drawingml/2006/picture">
+                <pic:pic xmlns:pic="http://schemas.openxmlformats.org/drawingml/2006/picture">
+                  <pic:nvPicPr>
+                    <pic:cNvPr id="571185819" name=""/>
+                    <pic:cNvPicPr/>
+                  </pic:nvPicPr>
+                  <pic:blipFill>
+                    <a:blip r:embed="rId11"/>
+                    <a:stretch>
+                      <a:fillRect/>
+                    </a:stretch>
+                  </pic:blipFill>
+                  <pic:spPr>
+                    <a:xfrm>
+                      <a:off x="0" y="0"/>
+                      <a:ext cx="5760720" cy="5760720"/>
+                    </a:xfrm>
+                    <a:prstGeom prst="rect">
+                      <a:avLst/>
+                    </a:prstGeom>
+                  </pic:spPr>
+                </pic:pic>
+              </a:graphicData>
+            </a:graphic>
+          </wp:inline>
+        </w:drawing>
+      </w:r>
+    </w:p>
+    <w:p>
+      <w:pPr>
+        <w:spacing w:line="276" w:lineRule="auto"/>
+        <w:jc w:val="both"/>
+        <w:rPr>
+          <w:sz w:val="24"/>
+          <w:szCs w:val="24"/>
+        </w:rPr>
+      </w:pPr>
+      <w:r>
+        <w:rPr>
+          <w:sz w:val="24"/>
+          <w:szCs w:val="24"/>
+        </w:rPr>
+        <w:t>Dopełnianie zerami z</w:t>
+      </w:r>
+      <w:r>
+        <w:rPr>
+          <w:sz w:val="24"/>
+          <w:szCs w:val="24"/>
+        </w:rPr>
+        <w:t>większa rozdzielczość częstotliwościową</w:t>
+      </w:r>
+      <w:r>
+        <w:rPr>
+          <w:sz w:val="24"/>
+          <w:szCs w:val="24"/>
+        </w:rPr>
+        <w:t>.</w:t>
+      </w:r>
+      <w:r>
+        <w:rPr>
+          <w:sz w:val="24"/>
+          <w:szCs w:val="24"/>
+        </w:rPr>
+        <w:t xml:space="preserve"> </w:t>
+      </w:r>
+      <w:r>
+        <w:rPr>
+          <w:sz w:val="24"/>
+          <w:szCs w:val="24"/>
+        </w:rPr>
+        <w:t>FFT wylicza widmo w większej liczbie punktów, co powoduje, że widmo amplitudowe staje się</w:t>
+      </w:r>
+      <w:r>
+        <w:rPr>
+          <w:sz w:val="24"/>
+          <w:szCs w:val="24"/>
+        </w:rPr>
+        <w:t xml:space="preserve"> bardziej</w:t>
+      </w:r>
+      <w:r>
+        <w:rPr>
+          <w:sz w:val="24"/>
+          <w:szCs w:val="24"/>
+        </w:rPr>
+        <w:t xml:space="preserve"> szczegółowe.</w:t>
+      </w:r>
+      <w:r>
+        <w:rPr>
+          <w:sz w:val="24"/>
+          <w:szCs w:val="24"/>
+        </w:rPr>
+        <w:t xml:space="preserve"> </w:t>
+      </w:r>
+      <w:r>
+        <w:rPr>
+          <w:sz w:val="24"/>
+          <w:szCs w:val="24"/>
+        </w:rPr>
+        <w:t xml:space="preserve">Wartości amplitud pozostają takie same, ponieważ </w:t>
+      </w:r>
+      <w:r>
+        <w:rPr>
+          <w:sz w:val="24"/>
+          <w:szCs w:val="24"/>
+        </w:rPr>
+        <w:t>nie dodajemy nowych informacji</w:t>
+      </w:r>
+      <w:r>
+        <w:rPr>
+          <w:sz w:val="24"/>
+          <w:szCs w:val="24"/>
+        </w:rPr>
+        <w:t>, a</w:t>
+      </w:r>
+      <w:r>
+        <w:rPr>
+          <w:sz w:val="24"/>
+          <w:szCs w:val="24"/>
+        </w:rPr>
+        <w:t xml:space="preserve"> jedynie "zagęszczamy" widmo.</w:t>
+      </w:r>
+      <w:r>
+        <w:rPr>
+          <w:sz w:val="24"/>
+          <w:szCs w:val="24"/>
+        </w:rPr>
+        <w:t xml:space="preserve"> </w:t>
+      </w:r>
+      <w:r>
+        <w:rPr>
+          <w:sz w:val="24"/>
+          <w:szCs w:val="24"/>
+        </w:rPr>
+        <w:t>Widmo fazowe nie ulega zmianie w strukturze</w:t>
+      </w:r>
+      <w:r>
+        <w:rPr>
+          <w:sz w:val="24"/>
+          <w:szCs w:val="24"/>
+        </w:rPr>
+        <w:t xml:space="preserve">. </w:t>
+      </w:r>
+      <w:r>
+        <w:rPr>
+          <w:sz w:val="24"/>
+          <w:szCs w:val="24"/>
+        </w:rPr>
+        <w:t>Dopełnianie zerami nie zmienia przesunięcia fazowego ani nie wprowadza dodatkowych składowych fazowych.</w:t>
+      </w:r>
+      <w:r>
+        <w:rPr>
+          <w:sz w:val="24"/>
+          <w:szCs w:val="24"/>
+        </w:rPr>
+        <w:t xml:space="preserve"> </w:t>
+      </w:r>
+      <w:r>
+        <w:rPr>
+          <w:sz w:val="24"/>
+          <w:szCs w:val="24"/>
+        </w:rPr>
+        <w:t>Nowe punkty w widmie są generowane poprzez interpolację wartości istniejących</w:t>
+      </w:r>
+      <w:r>
+        <w:rPr>
+          <w:sz w:val="24"/>
+          <w:szCs w:val="24"/>
+        </w:rPr>
+        <w:t>.</w:t>
+      </w:r>
+    </w:p>
+    <w:p>
+      <w:pPr>
+        <w:rPr>
+          <w:sz w:val="24"/>
+          <w:szCs w:val="24"/>
+        </w:rPr>
+      </w:pPr>
+      <w:r>
+        <w:rPr>
+          <w:sz w:val="24"/>
+          <w:szCs w:val="24"/>
+        </w:rPr>
+        <w:br w:type="page"/>
+      </w:r>
+    </w:p>
+    <w:p>
+      <w:pPr>
+        <w:jc w:val="both"/>
+        <w:rPr>
+          <w:sz w:val="32"/>
+          <w:szCs w:val="32"/>
+        </w:rPr>
+      </w:pPr>
+      <w:r>
+        <w:rPr>
+          <w:b/>
+          <w:bCs/>
+          <w:sz w:val="28"/>
+          <w:szCs w:val="28"/>
+        </w:rPr>
+        <w:lastRenderedPageBreak/>
+        <w:t>Zad. 4</w:t>
+      </w:r>
+    </w:p>
+    <w:p>
+      <w:pPr>
+        <w:jc w:val="both"/>
+        <w:rPr>
+          <w:sz w:val="24"/>
+          <w:szCs w:val="24"/>
+        </w:rPr>
+      </w:pPr>
+      <w:r>
+        <w:rPr>
+          <w:sz w:val="24"/>
+          <w:szCs w:val="24"/>
+        </w:rPr>
+        <w:t xml:space="preserve">Dany jest sygnał rzeczywisty s(t) = A1 sin(2πf_1 *t) + A2 sin(2πf_2*t) + A3 sin(2πf_3*t) , gdzie A1 = 0.1 , f1 = 3000 </w:t>
+      </w:r>
+      <w:proofErr w:type="spellStart"/>
+      <w:r>
+        <w:rPr>
+          <w:sz w:val="24"/>
+          <w:szCs w:val="24"/>
+        </w:rPr>
+        <w:t>Hz</w:t>
+      </w:r>
+      <w:proofErr w:type="spellEnd"/>
+      <w:r>
+        <w:rPr>
+          <w:sz w:val="24"/>
+          <w:szCs w:val="24"/>
+        </w:rPr>
+        <w:t xml:space="preserve">, A2 = 0.7 , f2 = 8000 </w:t>
+      </w:r>
+      <w:proofErr w:type="spellStart"/>
+      <w:r>
+        <w:rPr>
+          <w:sz w:val="24"/>
+          <w:szCs w:val="24"/>
+        </w:rPr>
+        <w:t>Hz</w:t>
+      </w:r>
+      <w:proofErr w:type="spellEnd"/>
+      <w:r>
+        <w:rPr>
+          <w:sz w:val="24"/>
+          <w:szCs w:val="24"/>
+        </w:rPr>
+        <w:t xml:space="preserve">, A3 = 0.9 , f3 = 11000 </w:t>
+      </w:r>
+      <w:proofErr w:type="spellStart"/>
+      <w:r>
+        <w:rPr>
+          <w:sz w:val="24"/>
+          <w:szCs w:val="24"/>
+        </w:rPr>
+        <w:t>Hz</w:t>
+      </w:r>
+      <w:proofErr w:type="spellEnd"/>
+      <w:r>
+        <w:rPr>
+          <w:sz w:val="24"/>
+          <w:szCs w:val="24"/>
+        </w:rPr>
+        <w:t xml:space="preserve">. Przy założeniu, że częstotliwość próbkowania wynosi </w:t>
+      </w:r>
+      <w:proofErr w:type="spellStart"/>
+      <w:r>
+        <w:rPr>
+          <w:sz w:val="24"/>
+          <w:szCs w:val="24"/>
+        </w:rPr>
+        <w:t>fs</w:t>
+      </w:r>
+      <w:proofErr w:type="spellEnd"/>
+      <w:r>
+        <w:rPr>
+          <w:sz w:val="24"/>
+          <w:szCs w:val="24"/>
+        </w:rPr>
+        <w:t xml:space="preserve"> = 48000 </w:t>
+      </w:r>
+      <w:proofErr w:type="spellStart"/>
+      <w:r>
+        <w:rPr>
+          <w:sz w:val="24"/>
+          <w:szCs w:val="24"/>
+        </w:rPr>
+        <w:t>Hz</w:t>
+      </w:r>
+      <w:proofErr w:type="spellEnd"/>
+      <w:r>
+        <w:rPr>
+          <w:sz w:val="24"/>
+          <w:szCs w:val="24"/>
+        </w:rPr>
+        <w:t>, a liczba próbek sygnału wynosi N1 = 2048, przedstawić wykres widmowej gęstości mocy sygnału spróbkowanego. Czy dla podanej liczby próbek mamy do czynienia ze zjawiskiem przecieku widma? Czy sytuacja uległaby zmianie dla liczby próbek</w:t>
+      </w:r>
+      <w:r>
+        <w:rPr>
+          <w:sz w:val="24"/>
+          <w:szCs w:val="24"/>
+        </w:rPr>
+        <w:t xml:space="preserve"> </w:t>
+      </w:r>
+      <w:r>
+        <w:rPr>
+          <w:sz w:val="24"/>
+          <w:szCs w:val="24"/>
+        </w:rPr>
+        <w:t>N2 = 3/2*N1 ? Odpowiedź uzasadnić.</w:t>
+      </w:r>
+    </w:p>
+    <w:p>
+      <w:pPr>
+        <w:rPr>
+          <w:sz w:val="24"/>
+          <w:szCs w:val="24"/>
+        </w:rPr>
+      </w:pPr>
+      <w:r>
+        <w:rPr>
+          <w:sz w:val="24"/>
+          <w:szCs w:val="24"/>
+        </w:rPr>
+        <w:t>Poniższe wykresy przedstawiają widma gęstości mocy dla N1 i N2 próbek</w:t>
+      </w:r>
+    </w:p>
+    <w:p>
+      <w:pPr>
+        <w:jc w:val="center"/>
+        <w:rPr>
+          <w:sz w:val="28"/>
+          <w:szCs w:val="28"/>
+        </w:rPr>
+      </w:pPr>
+      <w:r>
+        <w:rPr>
+          <w:noProof/>
+          <w:sz w:val="28"/>
+          <w:szCs w:val="28"/>
+        </w:rPr>
+        <w:drawing>
+          <wp:inline distT="0" distB="0" distL="0" distR="0" wp14:anchorId="082428DA" wp14:editId="0F9F0BEA">
+            <wp:extent cx="4262689" cy="2683566"/>
+            <wp:effectExtent l="0" t="0" r="5080" b="2540"/>
+            <wp:docPr id="3" name="Obraz3"/>
+            <wp:cNvGraphicFramePr>
+              <a:graphicFrameLocks xmlns:a="http://schemas.openxmlformats.org/drawingml/2006/main" noChangeAspect="1"/>
+            </wp:cNvGraphicFramePr>
+            <a:graphic xmlns:a="http://schemas.openxmlformats.org/drawingml/2006/main">
+              <a:graphicData uri="http://schemas.openxmlformats.org/drawingml/2006/picture">
+                <pic:pic xmlns:pic="http://schemas.openxmlformats.org/drawingml/2006/picture">
+                  <pic:nvPicPr>
+                    <pic:cNvPr id="3" name="Obraz3"/>
+                    <pic:cNvPicPr>
+                      <a:picLocks noChangeAspect="1" noChangeArrowheads="1"/>
+                    </pic:cNvPicPr>
+                  </pic:nvPicPr>
+                  <pic:blipFill>
+                    <a:blip r:embed="rId12">
+                      <a:extLst>
+                        <a:ext uri="{28A0092B-C50C-407E-A947-70E740481C1C}">
+                          <a14:useLocalDpi xmlns:a14="http://schemas.microsoft.com/office/drawing/2010/main" val="0"/>
+                        </a:ext>
+                      </a:extLst>
+                    </a:blip>
+                    <a:stretch>
+                      <a:fillRect/>
+                    </a:stretch>
+                  </pic:blipFill>
+                  <pic:spPr bwMode="auto">
+                    <a:xfrm>
+                      <a:off x="0" y="0"/>
+                      <a:ext cx="4287182" cy="2698986"/>
+                    </a:xfrm>
+                    <a:prstGeom prst="rect">
+                      <a:avLst/>
+                    </a:prstGeom>
+                  </pic:spPr>
+                </pic:pic>
+              </a:graphicData>
+            </a:graphic>
+          </wp:inline>
+        </w:drawing>
+      </w:r>
+    </w:p>
+    <w:p>
+      <w:pPr>
+        <w:jc w:val="center"/>
+        <w:rPr>
+          <w:sz w:val="28"/>
+          <w:szCs w:val="28"/>
+        </w:rPr>
+      </w:pPr>
+      <w:r>
+        <w:rPr>
+          <w:noProof/>
+        </w:rPr>
+        <w:drawing>
+          <wp:inline distT="0" distB="0" distL="0" distR="0" wp14:anchorId="2513BF90" wp14:editId="49ADC044">
+            <wp:extent cx="4262120" cy="2745094"/>
+            <wp:effectExtent l="0" t="0" r="5080" b="0"/>
+            <wp:docPr id="4" name="Obraz4"/>
+            <wp:cNvGraphicFramePr>
+              <a:graphicFrameLocks xmlns:a="http://schemas.openxmlformats.org/drawingml/2006/main" noChangeAspect="1"/>
+            </wp:cNvGraphicFramePr>
+            <a:graphic xmlns:a="http://schemas.openxmlformats.org/drawingml/2006/main">
+              <a:graphicData uri="http://schemas.openxmlformats.org/drawingml/2006/picture">
+                <pic:pic xmlns:pic="http://schemas.openxmlformats.org/drawingml/2006/picture">
+                  <pic:nvPicPr>
+                    <pic:cNvPr id="4" name="Obraz4"/>
+                    <pic:cNvPicPr>
+                      <a:picLocks noChangeAspect="1" noChangeArrowheads="1"/>
+                    </pic:cNvPicPr>
+                  </pic:nvPicPr>
+                  <pic:blipFill>
+                    <a:blip r:embed="rId13">
+                      <a:extLst>
+                        <a:ext uri="{28A0092B-C50C-407E-A947-70E740481C1C}">
+                          <a14:useLocalDpi xmlns:a14="http://schemas.microsoft.com/office/drawing/2010/main" val="0"/>
+                        </a:ext>
+                      </a:extLst>
+                    </a:blip>
+                    <a:stretch>
+                      <a:fillRect/>
+                    </a:stretch>
+                  </pic:blipFill>
+                  <pic:spPr bwMode="auto">
+                    <a:xfrm>
+                      <a:off x="0" y="0"/>
+                      <a:ext cx="4288642" cy="2762176"/>
+                    </a:xfrm>
+                    <a:prstGeom prst="rect">
+                      <a:avLst/>
+                    </a:prstGeom>
+                  </pic:spPr>
+                </pic:pic>
+              </a:graphicData>
+            </a:graphic>
+          </wp:inline>
+        </w:drawing>
+      </w:r>
+    </w:p>
+    <w:p>
+      <w:pPr>
+        <w:spacing w:line="240" w:lineRule="auto"/>
+        <w:jc w:val="both"/>
+        <w:rPr>
+          <w:sz w:val="24"/>
+          <w:szCs w:val="24"/>
+        </w:rPr>
+      </w:pPr>
+      <w:r>
+        <w:rPr>
+          <w:sz w:val="24"/>
+          <w:szCs w:val="24"/>
+        </w:rPr>
+        <w:t xml:space="preserve">Tak, dochodzi do zjawiska przecieku widma ponieważ zamiast prostych kresek w spodziewanych częstotliwościach  mamy jeszcze "rozlewanie" się mocy wokół spodziewanych częstotliwości. </w:t>
+      </w:r>
+    </w:p>
+    <w:p>
+      <w:pPr>
+        <w:spacing w:line="240" w:lineRule="auto"/>
+        <w:jc w:val="both"/>
+        <w:rPr>
+          <w:sz w:val="24"/>
+          <w:szCs w:val="24"/>
+        </w:rPr>
+      </w:pPr>
+      <w:r>
+        <w:rPr>
+          <w:sz w:val="24"/>
+          <w:szCs w:val="24"/>
+        </w:rPr>
+        <w:t>Zwiększenie ilości próbek pozytywnie wpływa na redukcję przecieku widma, ponieważ wydłużamy czas obserwacji sygnału. Zjawisko zapewne wtedy też występuje, ale jest o wiele mniej zauważalne.</w:t>
       </w:r>
     </w:p>
     <w:sectPr>
@@ -1248,6 +3002,95 @@
       </w:rPr>
     </w:lvl>
   </w:abstractNum>
+  <w:abstractNum w:abstractNumId="3" w15:restartNumberingAfterBreak="0">
+    <w:nsid w:val="6A1573D0"/>
+    <w:multiLevelType w:val="hybridMultilevel"/>
+    <w:tmpl w:val="A9F84058"/>
+    <w:lvl w:ilvl="0" w:tplc="04150017">
+      <w:start w:val="1"/>
+      <w:numFmt w:val="lowerLetter"/>
+      <w:lvlText w:val="%1)"/>
+      <w:lvlJc w:val="left"/>
+      <w:pPr>
+        <w:ind w:left="720" w:hanging="360"/>
+      </w:pPr>
+      <w:rPr>
+        <w:rFonts w:hint="default"/>
+      </w:rPr>
+    </w:lvl>
+    <w:lvl w:ilvl="1" w:tplc="04150019" w:tentative="1">
+      <w:start w:val="1"/>
+      <w:numFmt w:val="lowerLetter"/>
+      <w:lvlText w:val="%2."/>
+      <w:lvlJc w:val="left"/>
+      <w:pPr>
+        <w:ind w:left="1440" w:hanging="360"/>
+      </w:pPr>
+    </w:lvl>
+    <w:lvl w:ilvl="2" w:tplc="0415001B" w:tentative="1">
+      <w:start w:val="1"/>
+      <w:numFmt w:val="lowerRoman"/>
+      <w:lvlText w:val="%3."/>
+      <w:lvlJc w:val="right"/>
+      <w:pPr>
+        <w:ind w:left="2160" w:hanging="180"/>
+      </w:pPr>
+    </w:lvl>
+    <w:lvl w:ilvl="3" w:tplc="0415000F" w:tentative="1">
+      <w:start w:val="1"/>
+      <w:numFmt w:val="decimal"/>
+      <w:lvlText w:val="%4."/>
+      <w:lvlJc w:val="left"/>
+      <w:pPr>
+        <w:ind w:left="2880" w:hanging="360"/>
+      </w:pPr>
+    </w:lvl>
+    <w:lvl w:ilvl="4" w:tplc="04150019" w:tentative="1">
+      <w:start w:val="1"/>
+      <w:numFmt w:val="lowerLetter"/>
+      <w:lvlText w:val="%5."/>
+      <w:lvlJc w:val="left"/>
+      <w:pPr>
+        <w:ind w:left="3600" w:hanging="360"/>
+      </w:pPr>
+    </w:lvl>
+    <w:lvl w:ilvl="5" w:tplc="0415001B" w:tentative="1">
+      <w:start w:val="1"/>
+      <w:numFmt w:val="lowerRoman"/>
+      <w:lvlText w:val="%6."/>
+      <w:lvlJc w:val="right"/>
+      <w:pPr>
+        <w:ind w:left="4320" w:hanging="180"/>
+      </w:pPr>
+    </w:lvl>
+    <w:lvl w:ilvl="6" w:tplc="0415000F" w:tentative="1">
+      <w:start w:val="1"/>
+      <w:numFmt w:val="decimal"/>
+      <w:lvlText w:val="%7."/>
+      <w:lvlJc w:val="left"/>
+      <w:pPr>
+        <w:ind w:left="5040" w:hanging="360"/>
+      </w:pPr>
+    </w:lvl>
+    <w:lvl w:ilvl="7" w:tplc="04150019" w:tentative="1">
+      <w:start w:val="1"/>
+      <w:numFmt w:val="lowerLetter"/>
+      <w:lvlText w:val="%8."/>
+      <w:lvlJc w:val="left"/>
+      <w:pPr>
+        <w:ind w:left="5760" w:hanging="360"/>
+      </w:pPr>
+    </w:lvl>
+    <w:lvl w:ilvl="8" w:tplc="0415001B" w:tentative="1">
+      <w:start w:val="1"/>
+      <w:numFmt w:val="lowerRoman"/>
+      <w:lvlText w:val="%9."/>
+      <w:lvlJc w:val="right"/>
+      <w:pPr>
+        <w:ind w:left="6480" w:hanging="180"/>
+      </w:pPr>
+    </w:lvl>
+  </w:abstractNum>
   <w:num w:numId="1" w16cid:durableId="216477935">
     <w:abstractNumId w:val="2"/>
   </w:num>
@@ -1256,6 +3099,9 @@
   </w:num>
   <w:num w:numId="3" w16cid:durableId="1940942756">
     <w:abstractNumId w:val="0"/>
+  </w:num>
+  <w:num w:numId="4" w16cid:durableId="482310013">
+    <w:abstractNumId w:val="3"/>
   </w:num>
 </w:numbering>
 </file>

</xml_diff>